<commit_message>
Je commit une modification sur le fichier Word
</commit_message>
<xml_diff>
--- a/Fichiers Word/Projet Graphique et base GIT.docx
+++ b/Fichiers Word/Projet Graphique et base GIT.docx
@@ -17,33 +17,50 @@
       </w:r>
     </w:p>
     <w:p>
+      <w:r>
+        <w:t xml:space="preserve">Fred, </w:t>
+      </w:r>
+    </w:p>
+    <w:p>
+      <w:pPr>
+        <w:rPr>
+          <w:b/>
+        </w:rPr>
+      </w:pPr>
+      <w:r>
+        <w:rPr>
+          <w:b/>
+        </w:rPr>
+        <w:t>JE RAJOUTE CETTE LIGNE POUR VOIR SI LE CHANGEMENT EST REPERE PAR GIT</w:t>
+      </w:r>
+    </w:p>
+    <w:p>
+      <w:r>
+        <w:t xml:space="preserve">Merci de m’avoir </w:t>
+      </w:r>
+      <w:proofErr w:type="gramStart"/>
+      <w:r>
+        <w:t>aider</w:t>
+      </w:r>
+      <w:proofErr w:type="gramEnd"/>
+      <w:r>
+        <w:t xml:space="preserve"> à créer le projet Graphique et la base Git pour l’OTS#1 de Rabigh2.</w:t>
+      </w:r>
+    </w:p>
+    <w:p/>
+    <w:p>
+      <w:r>
+        <w:t>Dans la foulée, nous allons créer le projet et traduire les graphiques pour l’OTS#2.</w:t>
+      </w:r>
+    </w:p>
+    <w:p>
+      <w:r>
+        <w:t>Par ra</w:t>
+      </w:r>
       <w:bookmarkStart w:id="0" w:name="_GoBack"/>
-      <w:r>
-        <w:t xml:space="preserve">Fred, </w:t>
-      </w:r>
-    </w:p>
-    <w:p>
-      <w:r>
-        <w:t xml:space="preserve">Merci de m’avoir </w:t>
-      </w:r>
-      <w:proofErr w:type="gramStart"/>
-      <w:r>
-        <w:t>aider</w:t>
-      </w:r>
-      <w:proofErr w:type="gramEnd"/>
-      <w:r>
-        <w:t xml:space="preserve"> à créer le projet Graphique et la base Git pour l’OTS#1 de Rabigh2.</w:t>
-      </w:r>
-    </w:p>
-    <w:p/>
-    <w:p>
-      <w:r>
-        <w:t>Dans la foulée, nous allons créer le projet et traduire les graphiques pour l’OTS#2.</w:t>
-      </w:r>
-    </w:p>
-    <w:p>
-      <w:r>
-        <w:t>Par rapport au document ‘’</w:t>
+      <w:bookmarkEnd w:id="0"/>
+      <w:r>
+        <w:t>pport au document ‘’</w:t>
       </w:r>
       <w:proofErr w:type="spellStart"/>
       <w:r>
@@ -807,7 +824,6 @@
         </w:rPr>
       </w:pPr>
       <w:bookmarkStart w:id="1" w:name="_MailAutoSig"/>
-      <w:bookmarkEnd w:id="0"/>
       <w:r>
         <w:rPr>
           <w:rFonts w:ascii="Calibri" w:eastAsia="Calibri" w:hAnsi="Calibri" w:cs="Times New Roman"/>

</xml_diff>

<commit_message>
J'ai fait une nouvelle modif sur le fichier Word pour voir si elle sera correctement prise en compte et dans quelle branche.
</commit_message>
<xml_diff>
--- a/Fichiers Word/Projet Graphique et base GIT.docx
+++ b/Fichiers Word/Projet Graphique et base GIT.docx
@@ -35,6 +35,60 @@
       </w:r>
     </w:p>
     <w:p>
+      <w:pPr>
+        <w:rPr>
+          <w:b/>
+        </w:rPr>
+      </w:pPr>
+    </w:p>
+    <w:p>
+      <w:pPr>
+        <w:pStyle w:val="Heading2"/>
+      </w:pPr>
+      <w:bookmarkStart w:id="0" w:name="_GoBack"/>
+      <w:r>
+        <w:t xml:space="preserve">Je fais une nouvelle </w:t>
+      </w:r>
+      <w:proofErr w:type="spellStart"/>
+      <w:r>
+        <w:t>modif</w:t>
+      </w:r>
+      <w:proofErr w:type="spellEnd"/>
+      <w:r>
+        <w:t xml:space="preserve"> après avoir </w:t>
+      </w:r>
+      <w:proofErr w:type="spellStart"/>
+      <w:proofErr w:type="gramStart"/>
+      <w:r>
+        <w:t>créer</w:t>
+      </w:r>
+      <w:proofErr w:type="spellEnd"/>
+      <w:proofErr w:type="gramEnd"/>
+      <w:r>
+        <w:t xml:space="preserve"> une nouvelle branche </w:t>
+      </w:r>
+      <w:proofErr w:type="spellStart"/>
+      <w:r>
+        <w:t>DéveloppementfichierWordPPO</w:t>
+      </w:r>
+      <w:proofErr w:type="spellEnd"/>
+    </w:p>
+    <w:bookmarkEnd w:id="0"/>
+    <w:p>
+      <w:pPr>
+        <w:rPr>
+          <w:b/>
+        </w:rPr>
+      </w:pPr>
+    </w:p>
+    <w:p>
+      <w:pPr>
+        <w:rPr>
+          <w:b/>
+        </w:rPr>
+      </w:pPr>
+    </w:p>
+    <w:p>
       <w:r>
         <w:t xml:space="preserve">Merci de m’avoir </w:t>
       </w:r>
@@ -55,12 +109,7 @@
     </w:p>
     <w:p>
       <w:r>
-        <w:t>Par ra</w:t>
-      </w:r>
-      <w:bookmarkStart w:id="0" w:name="_GoBack"/>
-      <w:bookmarkEnd w:id="0"/>
-      <w:r>
-        <w:t>pport au document ‘’</w:t>
+        <w:t>Par rapport au document ‘’</w:t>
       </w:r>
       <w:proofErr w:type="spellStart"/>
       <w:r>
@@ -542,6 +591,7 @@
     </w:p>
     <w:p>
       <w:r>
+        <w:lastRenderedPageBreak/>
         <w:t xml:space="preserve">Fred rajoute un fichier exemple pour le csv du layer </w:t>
       </w:r>
       <w:proofErr w:type="spellStart"/>
@@ -1377,6 +1427,30 @@
       <w:szCs w:val="28"/>
     </w:rPr>
   </w:style>
+  <w:style w:type="paragraph" w:styleId="Heading2">
+    <w:name w:val="heading 2"/>
+    <w:basedOn w:val="Normal"/>
+    <w:next w:val="Normal"/>
+    <w:link w:val="Heading2Char"/>
+    <w:uiPriority w:val="9"/>
+    <w:unhideWhenUsed/>
+    <w:qFormat/>
+    <w:rsid w:val="00DD09AA"/>
+    <w:pPr>
+      <w:keepNext/>
+      <w:keepLines/>
+      <w:spacing w:before="200"/>
+      <w:outlineLvl w:val="1"/>
+    </w:pPr>
+    <w:rPr>
+      <w:rFonts w:asciiTheme="majorHAnsi" w:eastAsiaTheme="majorEastAsia" w:hAnsiTheme="majorHAnsi" w:cstheme="majorBidi"/>
+      <w:b/>
+      <w:bCs/>
+      <w:color w:val="4F81BD" w:themeColor="accent1"/>
+      <w:sz w:val="26"/>
+      <w:szCs w:val="26"/>
+    </w:rPr>
+  </w:style>
   <w:style w:type="character" w:default="1" w:styleId="DefaultParagraphFont">
     <w:name w:val="Default Paragraph Font"/>
     <w:uiPriority w:val="1"/>
@@ -1439,6 +1513,21 @@
       <w:color w:val="365F91" w:themeColor="accent1" w:themeShade="BF"/>
       <w:sz w:val="28"/>
       <w:szCs w:val="28"/>
+    </w:rPr>
+  </w:style>
+  <w:style w:type="character" w:customStyle="1" w:styleId="Heading2Char">
+    <w:name w:val="Heading 2 Char"/>
+    <w:basedOn w:val="DefaultParagraphFont"/>
+    <w:link w:val="Heading2"/>
+    <w:uiPriority w:val="9"/>
+    <w:rsid w:val="00DD09AA"/>
+    <w:rPr>
+      <w:rFonts w:asciiTheme="majorHAnsi" w:eastAsiaTheme="majorEastAsia" w:hAnsiTheme="majorHAnsi" w:cstheme="majorBidi"/>
+      <w:b/>
+      <w:bCs/>
+      <w:color w:val="4F81BD" w:themeColor="accent1"/>
+      <w:sz w:val="26"/>
+      <w:szCs w:val="26"/>
     </w:rPr>
   </w:style>
 </w:styles>
@@ -1631,6 +1720,30 @@
       <w:szCs w:val="28"/>
     </w:rPr>
   </w:style>
+  <w:style w:type="paragraph" w:styleId="Heading2">
+    <w:name w:val="heading 2"/>
+    <w:basedOn w:val="Normal"/>
+    <w:next w:val="Normal"/>
+    <w:link w:val="Heading2Char"/>
+    <w:uiPriority w:val="9"/>
+    <w:unhideWhenUsed/>
+    <w:qFormat/>
+    <w:rsid w:val="00DD09AA"/>
+    <w:pPr>
+      <w:keepNext/>
+      <w:keepLines/>
+      <w:spacing w:before="200"/>
+      <w:outlineLvl w:val="1"/>
+    </w:pPr>
+    <w:rPr>
+      <w:rFonts w:asciiTheme="majorHAnsi" w:eastAsiaTheme="majorEastAsia" w:hAnsiTheme="majorHAnsi" w:cstheme="majorBidi"/>
+      <w:b/>
+      <w:bCs/>
+      <w:color w:val="4F81BD" w:themeColor="accent1"/>
+      <w:sz w:val="26"/>
+      <w:szCs w:val="26"/>
+    </w:rPr>
+  </w:style>
   <w:style w:type="character" w:default="1" w:styleId="DefaultParagraphFont">
     <w:name w:val="Default Paragraph Font"/>
     <w:uiPriority w:val="1"/>
@@ -1693,6 +1806,21 @@
       <w:color w:val="365F91" w:themeColor="accent1" w:themeShade="BF"/>
       <w:sz w:val="28"/>
       <w:szCs w:val="28"/>
+    </w:rPr>
+  </w:style>
+  <w:style w:type="character" w:customStyle="1" w:styleId="Heading2Char">
+    <w:name w:val="Heading 2 Char"/>
+    <w:basedOn w:val="DefaultParagraphFont"/>
+    <w:link w:val="Heading2"/>
+    <w:uiPriority w:val="9"/>
+    <w:rsid w:val="00DD09AA"/>
+    <w:rPr>
+      <w:rFonts w:asciiTheme="majorHAnsi" w:eastAsiaTheme="majorEastAsia" w:hAnsiTheme="majorHAnsi" w:cstheme="majorBidi"/>
+      <w:b/>
+      <w:bCs/>
+      <w:color w:val="4F81BD" w:themeColor="accent1"/>
+      <w:sz w:val="26"/>
+      <w:szCs w:val="26"/>
     </w:rPr>
   </w:style>
 </w:styles>

</xml_diff>

<commit_message>
Nouvelle modif pour confirmer  que les modifs ne sont prises en compte que si le fichier n'est pas ouvert depuis GIT
</commit_message>
<xml_diff>
--- a/Fichiers Word/Projet Graphique et base GIT.docx
+++ b/Fichiers Word/Projet Graphique et base GIT.docx
@@ -45,42 +45,89 @@
       <w:pPr>
         <w:pStyle w:val="Heading2"/>
       </w:pPr>
+      <w:r>
+        <w:t xml:space="preserve">Je fais une nouvelle </w:t>
+      </w:r>
+      <w:proofErr w:type="spellStart"/>
+      <w:r>
+        <w:t>modif</w:t>
+      </w:r>
+      <w:proofErr w:type="spellEnd"/>
+      <w:r>
+        <w:t xml:space="preserve"> après avoir </w:t>
+      </w:r>
+      <w:proofErr w:type="spellStart"/>
+      <w:proofErr w:type="gramStart"/>
+      <w:r>
+        <w:t>créer</w:t>
+      </w:r>
+      <w:proofErr w:type="spellEnd"/>
+      <w:proofErr w:type="gramEnd"/>
+      <w:r>
+        <w:t xml:space="preserve"> une nouvelle branche </w:t>
+      </w:r>
+      <w:proofErr w:type="spellStart"/>
+      <w:r>
+        <w:t>DéveloppementfichierWordPPO</w:t>
+      </w:r>
+      <w:proofErr w:type="spellEnd"/>
+    </w:p>
+    <w:p>
+      <w:pPr>
+        <w:rPr>
+          <w:b/>
+        </w:rPr>
+      </w:pPr>
+    </w:p>
+    <w:p>
+      <w:pPr>
+        <w:rPr>
+          <w:b/>
+          <w:color w:val="FF0000"/>
+        </w:rPr>
+      </w:pPr>
       <w:bookmarkStart w:id="0" w:name="_GoBack"/>
       <w:r>
-        <w:t xml:space="preserve">Je fais une nouvelle </w:t>
-      </w:r>
-      <w:proofErr w:type="spellStart"/>
-      <w:r>
+        <w:rPr>
+          <w:b/>
+          <w:color w:val="FF0000"/>
+        </w:rPr>
+        <w:t xml:space="preserve">A nouveau une </w:t>
+      </w:r>
+      <w:proofErr w:type="spellStart"/>
+      <w:r>
+        <w:rPr>
+          <w:b/>
+          <w:color w:val="FF0000"/>
+        </w:rPr>
         <w:t>modif</w:t>
       </w:r>
       <w:proofErr w:type="spellEnd"/>
       <w:r>
-        <w:t xml:space="preserve"> après avoir </w:t>
-      </w:r>
-      <w:proofErr w:type="spellStart"/>
-      <w:proofErr w:type="gramStart"/>
-      <w:r>
-        <w:t>créer</w:t>
-      </w:r>
-      <w:proofErr w:type="spellEnd"/>
-      <w:proofErr w:type="gramEnd"/>
-      <w:r>
-        <w:t xml:space="preserve"> une nouvelle branche </w:t>
-      </w:r>
-      <w:proofErr w:type="spellStart"/>
-      <w:r>
-        <w:t>DéveloppementfichierWordPPO</w:t>
-      </w:r>
-      <w:proofErr w:type="spellEnd"/>
+        <w:rPr>
+          <w:b/>
+          <w:color w:val="FF0000"/>
+        </w:rPr>
+        <w:t xml:space="preserve">  pour confirmer que les </w:t>
+      </w:r>
+      <w:proofErr w:type="spellStart"/>
+      <w:r>
+        <w:rPr>
+          <w:b/>
+          <w:color w:val="FF0000"/>
+        </w:rPr>
+        <w:t>modifs</w:t>
+      </w:r>
+      <w:proofErr w:type="spellEnd"/>
+      <w:r>
+        <w:rPr>
+          <w:b/>
+          <w:color w:val="FF0000"/>
+        </w:rPr>
+        <w:t xml:space="preserve"> ne sont prises en compte que si le fichier n’est pas ouvert depuis GIT</w:t>
+      </w:r>
     </w:p>
     <w:bookmarkEnd w:id="0"/>
-    <w:p>
-      <w:pPr>
-        <w:rPr>
-          <w:b/>
-        </w:rPr>
-      </w:pPr>
-    </w:p>
     <w:p>
       <w:pPr>
         <w:rPr>
@@ -570,6 +617,7 @@
     </w:p>
     <w:p>
       <w:r>
+        <w:lastRenderedPageBreak/>
         <w:t xml:space="preserve">Dans ce répertoire D : Rabigh2RSI410 et donc au même niveau que le sous-répertoire .git, nous avons copié tours les fichiers et répertoires qui étaient dans le répertoire R410 que nous avions </w:t>
       </w:r>
       <w:proofErr w:type="spellStart"/>
@@ -591,7 +639,6 @@
     </w:p>
     <w:p>
       <w:r>
-        <w:lastRenderedPageBreak/>
         <w:t xml:space="preserve">Fred rajoute un fichier exemple pour le csv du layer </w:t>
       </w:r>
       <w:proofErr w:type="spellStart"/>

</xml_diff>

<commit_message>
Revert "Nouvelle modif pour confirmer  que les modifs ne sont prises en compte que si le fichier n'est pas ouvert depuis GIT"
This reverts commit 7d3f5f330dd9fa7cbc380b65af96f90637cff62b.
</commit_message>
<xml_diff>
--- a/Fichiers Word/Projet Graphique et base GIT.docx
+++ b/Fichiers Word/Projet Graphique et base GIT.docx
@@ -45,6 +45,7 @@
       <w:pPr>
         <w:pStyle w:val="Heading2"/>
       </w:pPr>
+      <w:bookmarkStart w:id="0" w:name="_GoBack"/>
       <w:r>
         <w:t xml:space="preserve">Je fais une nouvelle </w:t>
       </w:r>
@@ -72,6 +73,7 @@
       </w:r>
       <w:proofErr w:type="spellEnd"/>
     </w:p>
+    <w:bookmarkEnd w:id="0"/>
     <w:p>
       <w:pPr>
         <w:rPr>
@@ -79,55 +81,6 @@
         </w:rPr>
       </w:pPr>
     </w:p>
-    <w:p>
-      <w:pPr>
-        <w:rPr>
-          <w:b/>
-          <w:color w:val="FF0000"/>
-        </w:rPr>
-      </w:pPr>
-      <w:bookmarkStart w:id="0" w:name="_GoBack"/>
-      <w:r>
-        <w:rPr>
-          <w:b/>
-          <w:color w:val="FF0000"/>
-        </w:rPr>
-        <w:t xml:space="preserve">A nouveau une </w:t>
-      </w:r>
-      <w:proofErr w:type="spellStart"/>
-      <w:r>
-        <w:rPr>
-          <w:b/>
-          <w:color w:val="FF0000"/>
-        </w:rPr>
-        <w:t>modif</w:t>
-      </w:r>
-      <w:proofErr w:type="spellEnd"/>
-      <w:r>
-        <w:rPr>
-          <w:b/>
-          <w:color w:val="FF0000"/>
-        </w:rPr>
-        <w:t xml:space="preserve">  pour confirmer que les </w:t>
-      </w:r>
-      <w:proofErr w:type="spellStart"/>
-      <w:r>
-        <w:rPr>
-          <w:b/>
-          <w:color w:val="FF0000"/>
-        </w:rPr>
-        <w:t>modifs</w:t>
-      </w:r>
-      <w:proofErr w:type="spellEnd"/>
-      <w:r>
-        <w:rPr>
-          <w:b/>
-          <w:color w:val="FF0000"/>
-        </w:rPr>
-        <w:t xml:space="preserve"> ne sont prises en compte que si le fichier n’est pas ouvert depuis GIT</w:t>
-      </w:r>
-    </w:p>
-    <w:bookmarkEnd w:id="0"/>
     <w:p>
       <w:pPr>
         <w:rPr>
@@ -617,28 +570,28 @@
     </w:p>
     <w:p>
       <w:r>
+        <w:t xml:space="preserve">Dans ce répertoire D : Rabigh2RSI410 et donc au même niveau que le sous-répertoire .git, nous avons copié tours les fichiers et répertoires qui étaient dans le répertoire R410 que nous avions </w:t>
+      </w:r>
+      <w:proofErr w:type="spellStart"/>
+      <w:r>
+        <w:t>cééer</w:t>
+      </w:r>
+      <w:proofErr w:type="spellEnd"/>
+      <w:r>
+        <w:t xml:space="preserve"> à partir de </w:t>
+      </w:r>
+      <w:proofErr w:type="spellStart"/>
+      <w:r>
+        <w:t>Blend</w:t>
+      </w:r>
+      <w:proofErr w:type="spellEnd"/>
+      <w:r>
+        <w:t>.</w:t>
+      </w:r>
+    </w:p>
+    <w:p>
+      <w:r>
         <w:lastRenderedPageBreak/>
-        <w:t xml:space="preserve">Dans ce répertoire D : Rabigh2RSI410 et donc au même niveau que le sous-répertoire .git, nous avons copié tours les fichiers et répertoires qui étaient dans le répertoire R410 que nous avions </w:t>
-      </w:r>
-      <w:proofErr w:type="spellStart"/>
-      <w:r>
-        <w:t>cééer</w:t>
-      </w:r>
-      <w:proofErr w:type="spellEnd"/>
-      <w:r>
-        <w:t xml:space="preserve"> à partir de </w:t>
-      </w:r>
-      <w:proofErr w:type="spellStart"/>
-      <w:r>
-        <w:t>Blend</w:t>
-      </w:r>
-      <w:proofErr w:type="spellEnd"/>
-      <w:r>
-        <w:t>.</w:t>
-      </w:r>
-    </w:p>
-    <w:p>
-      <w:r>
         <w:t xml:space="preserve">Fred rajoute un fichier exemple pour le csv du layer </w:t>
       </w:r>
       <w:proofErr w:type="spellStart"/>

</xml_diff>